<commit_message>
implemented the mse and filled in the other file details
</commit_message>
<xml_diff>
--- a/project2-JamesFolk.docx
+++ b/project2-JamesFolk.docx
@@ -587,7 +587,14 @@
           <w:rFonts w:ascii="Menlo" w:hAnsi="Menlo" w:cs="Menlo"/>
           <w:color w:val="000000"/>
         </w:rPr>
-        <w:t>Number of Iterations: 2000</w:t>
+        <w:t xml:space="preserve">Number of Iterations: </w:t>
+      </w:r>
+      <w:r>
+        <w:rPr>
+          <w:rFonts w:ascii="Menlo" w:hAnsi="Menlo" w:cs="Menlo"/>
+          <w:color w:val="000000"/>
+        </w:rPr>
+        <w:t>500</w:t>
       </w:r>
     </w:p>
     <w:p>
@@ -767,10 +774,10 @@
           <w:color w:val="000000"/>
         </w:rPr>
         <w:drawing>
-          <wp:inline distT="0" distB="0" distL="0" distR="0" wp14:anchorId="17DCAF7E" wp14:editId="60FAA75A">
-            <wp:extent cx="1257300" cy="4483100"/>
-            <wp:effectExtent l="0" t="0" r="0" b="0"/>
-            <wp:docPr id="691835013" name="Picture 1" descr="A diagram of a function&#10;&#10;Description automatically generated"/>
+          <wp:inline distT="0" distB="0" distL="0" distR="0" wp14:anchorId="1E985AAE" wp14:editId="50DC6D8D">
+            <wp:extent cx="5943600" cy="4469765"/>
+            <wp:effectExtent l="0" t="0" r="0" b="635"/>
+            <wp:docPr id="1663407811" name="Picture 1" descr="A graph with blue lines&#10;&#10;Description automatically generated"/>
             <wp:cNvGraphicFramePr>
               <a:graphicFrameLocks xmlns:a="http://schemas.openxmlformats.org/drawingml/2006/main" noChangeAspect="1"/>
             </wp:cNvGraphicFramePr>
@@ -778,7 +785,7 @@
               <a:graphicData uri="http://schemas.openxmlformats.org/drawingml/2006/picture">
                 <pic:pic xmlns:pic="http://schemas.openxmlformats.org/drawingml/2006/picture">
                   <pic:nvPicPr>
-                    <pic:cNvPr id="691835013" name="Picture 1" descr="A diagram of a function&#10;&#10;Description automatically generated"/>
+                    <pic:cNvPr id="1663407811" name="Picture 1" descr="A graph with blue lines&#10;&#10;Description automatically generated"/>
                     <pic:cNvPicPr/>
                   </pic:nvPicPr>
                   <pic:blipFill>
@@ -790,7 +797,7 @@
                   <pic:spPr>
                     <a:xfrm>
                       <a:off x="0" y="0"/>
-                      <a:ext cx="1257300" cy="4483100"/>
+                      <a:ext cx="5943600" cy="4469765"/>
                     </a:xfrm>
                     <a:prstGeom prst="rect">
                       <a:avLst/>
@@ -813,23 +820,13 @@
           <w:sz w:val="36"/>
         </w:rPr>
       </w:pPr>
-      <w:proofErr w:type="spellStart"/>
       <w:r>
         <w:rPr>
           <w:b/>
           <w:color w:val="D83B01"/>
           <w:sz w:val="36"/>
         </w:rPr>
-        <w:t>Neurl</w:t>
-      </w:r>
-      <w:proofErr w:type="spellEnd"/>
-      <w:r>
-        <w:rPr>
-          <w:b/>
-          <w:color w:val="D83B01"/>
-          <w:sz w:val="36"/>
-        </w:rPr>
-        <w:t xml:space="preserve"> Network Layout</w:t>
+        <w:t>Mean Square Errors</w:t>
       </w:r>
     </w:p>
     <w:p>

</xml_diff>